<commit_message>
backup IB Math problem sets
</commit_message>
<xml_diff>
--- a/IB1/1-Algebra-Review/1-1CW-Functions.docx
+++ b/IB1/1-Algebra-Review/1-1CW-Functions.docx
@@ -40,6 +40,8 @@
         </w:rPr>
         <w:t>Functions</w:t>
       </w:r>
+      <w:bookmarkStart w:id="0" w:name="_GoBack"/>
+      <w:bookmarkEnd w:id="0"/>
     </w:p>
     <w:p>
       <w:pPr>
@@ -151,8 +153,6 @@
           </wp:inline>
         </w:drawing>
       </w:r>
-      <w:bookmarkStart w:id="0" w:name="_GoBack"/>
-      <w:bookmarkEnd w:id="0"/>
     </w:p>
     <w:sectPr>
       <w:headerReference w:type="even" r:id="rId8"/>
@@ -266,7 +266,7 @@
       <w:t>B</w:t>
     </w:r>
     <w:r>
-      <w:t>ECA / Huson / 11.1 IB Math</w:t>
+      <w:t>ECA / Huson / IB Math</w:t>
     </w:r>
     <w:r>
       <w:tab/>
@@ -278,7 +278,10 @@
       <w:pStyle w:val="Header"/>
     </w:pPr>
     <w:r>
-      <w:t>5 September 2018</w:t>
+      <w:t>5 September 201</w:t>
+    </w:r>
+    <w:r>
+      <w:t>9</w:t>
     </w:r>
   </w:p>
 </w:hdr>
@@ -311,7 +314,7 @@
       </w:pPr>
     </w:pPrDefault>
   </w:docDefaults>
-  <w:latentStyles w:defLockedState="0" w:defUIPriority="99" w:defSemiHidden="0" w:defUnhideWhenUsed="0" w:defQFormat="0" w:count="375">
+  <w:latentStyles w:defLockedState="0" w:defUIPriority="99" w:defSemiHidden="0" w:defUnhideWhenUsed="0" w:defQFormat="0" w:count="377">
     <w:lsdException w:name="Normal" w:uiPriority="0" w:qFormat="1"/>
     <w:lsdException w:name="heading 1" w:uiPriority="9" w:qFormat="1"/>
     <w:lsdException w:name="heading 2" w:semiHidden="1" w:uiPriority="9" w:unhideWhenUsed="1" w:qFormat="1"/>
@@ -417,7 +420,6 @@
     <w:lsdException w:name="HTML Sample" w:semiHidden="1" w:unhideWhenUsed="1"/>
     <w:lsdException w:name="HTML Typewriter" w:semiHidden="1" w:unhideWhenUsed="1"/>
     <w:lsdException w:name="HTML Variable" w:semiHidden="1" w:unhideWhenUsed="1"/>
-    <w:lsdException w:name="Normal Table" w:semiHidden="1" w:unhideWhenUsed="1"/>
     <w:lsdException w:name="annotation subject" w:semiHidden="1" w:unhideWhenUsed="1"/>
     <w:lsdException w:name="No List" w:semiHidden="1" w:unhideWhenUsed="1"/>
     <w:lsdException w:name="Outline List 1" w:semiHidden="1" w:unhideWhenUsed="1"/>
@@ -463,11 +465,9 @@
     <w:lsdException w:name="Table Subtle 1" w:semiHidden="1" w:unhideWhenUsed="1"/>
     <w:lsdException w:name="Table Subtle 2" w:semiHidden="1" w:unhideWhenUsed="1"/>
     <w:lsdException w:name="Table Web 1" w:semiHidden="1" w:unhideWhenUsed="1"/>
-    <w:lsdException w:name="Table Web 2" w:semiHidden="1" w:unhideWhenUsed="1"/>
     <w:lsdException w:name="Table Web 3" w:semiHidden="1" w:unhideWhenUsed="1"/>
     <w:lsdException w:name="Balloon Text" w:semiHidden="1" w:unhideWhenUsed="1"/>
     <w:lsdException w:name="Table Grid" w:uiPriority="39"/>
-    <w:lsdException w:name="Table Theme" w:semiHidden="1" w:unhideWhenUsed="1"/>
     <w:lsdException w:name="Placeholder Text" w:semiHidden="1"/>
     <w:lsdException w:name="No Spacing" w:uiPriority="1" w:qFormat="1"/>
     <w:lsdException w:name="Light Shading" w:uiPriority="60"/>
@@ -685,6 +685,8 @@
     <w:lsdException w:name="List Table 7 Colorful Accent 6" w:uiPriority="52"/>
     <w:lsdException w:name="Mention" w:semiHidden="1" w:unhideWhenUsed="1"/>
     <w:lsdException w:name="Smart Hyperlink" w:semiHidden="1" w:unhideWhenUsed="1"/>
+    <w:lsdException w:name="Smart Link" w:semiHidden="1" w:unhideWhenUsed="1"/>
+    <w:lsdException w:name="Smart Link Error" w:semiHidden="1" w:unhideWhenUsed="1"/>
   </w:latentStyles>
   <w:style w:type="paragraph" w:default="1" w:styleId="Normal">
     <w:name w:val="Normal"/>

</xml_diff>